<commit_message>
Created shared prototype doc
</commit_message>
<xml_diff>
--- a/Documents/prototypes.docx
+++ b/Documents/prototypes.docx
@@ -711,7 +711,7 @@
                 <w:szCs w:val="24"/>
                 <w:lang w:val="en-US"/>
               </w:rPr>
-              <w:t>Member 1 name here</w:t>
+              <w:t>Kade Levy</w:t>
             </w:r>
           </w:p>
         </w:tc>
@@ -725,7 +725,7 @@
             <w:tcW w:w="9005" w:type="dxa"/>
           </w:tcPr>
           <w:p>
-            <w:r>
+            <w:pPr>
               <w:rPr>
                 <w:rFonts w:ascii="Roboto" w:eastAsia="Roboto" w:hAnsi="Roboto" w:cs="Roboto"/>
                 <w:i/>
@@ -735,8 +735,21 @@
                 <w:szCs w:val="24"/>
                 <w:lang w:val="en-US"/>
               </w:rPr>
-              <w:t>Prototype link here</w:t>
-            </w:r>
+            </w:pPr>
+            <w:hyperlink r:id="rId7" w:history="1">
+              <w:r>
+                <w:rPr>
+                  <w:rStyle w:val="Hyperlink"/>
+                  <w:rFonts w:ascii="Roboto" w:eastAsia="Roboto" w:hAnsi="Roboto" w:cs="Roboto"/>
+                  <w:i/>
+                  <w:iCs/>
+                  <w:sz w:val="24"/>
+                  <w:szCs w:val="24"/>
+                  <w:lang w:val="en-US"/>
+                </w:rPr>
+                <w:t>https://www.figma.com/design/5ioEiCmyEqMoYS2R7FCsfC/UCC2-Design?node-id=0-1&amp;t=7GdTj90oBEJ2LWgT-1</w:t>
+              </w:r>
+            </w:hyperlink>
           </w:p>
           <w:p>
             <w:pPr>
@@ -750,7 +763,9 @@
                 <w:lang w:val="en-US"/>
               </w:rPr>
             </w:pPr>
-            <w:r>
+          </w:p>
+          <w:p>
+            <w:pPr>
               <w:rPr>
                 <w:rFonts w:ascii="Roboto" w:eastAsia="Roboto" w:hAnsi="Roboto" w:cs="Roboto"/>
                 <w:i/>
@@ -760,7 +775,128 @@
                 <w:szCs w:val="24"/>
                 <w:lang w:val="en-US"/>
               </w:rPr>
-              <w:t>All screenshots here</w:t>
+            </w:pPr>
+            <w:r>
+              <w:rPr>
+                <w:noProof/>
+              </w:rPr>
+              <w:lastRenderedPageBreak/>
+              <w:drawing>
+                <wp:inline distT="0" distB="0" distL="0" distR="0" wp14:anchorId="41EE9F91" wp14:editId="7A6C43F5">
+                  <wp:extent cx="5581015" cy="3562985"/>
+                  <wp:effectExtent l="0" t="0" r="635" b="0"/>
+                  <wp:docPr id="1495418795" name="Picture 1"/>
+                  <wp:cNvGraphicFramePr>
+                    <a:graphicFrameLocks xmlns:a="http://schemas.openxmlformats.org/drawingml/2006/main" noChangeAspect="1"/>
+                  </wp:cNvGraphicFramePr>
+                  <a:graphic xmlns:a="http://schemas.openxmlformats.org/drawingml/2006/main">
+                    <a:graphicData uri="http://schemas.openxmlformats.org/drawingml/2006/picture">
+                      <pic:pic xmlns:pic="http://schemas.openxmlformats.org/drawingml/2006/picture">
+                        <pic:nvPicPr>
+                          <pic:cNvPr id="1495418795" name=""/>
+                          <pic:cNvPicPr/>
+                        </pic:nvPicPr>
+                        <pic:blipFill>
+                          <a:blip r:embed="rId8"/>
+                          <a:stretch>
+                            <a:fillRect/>
+                          </a:stretch>
+                        </pic:blipFill>
+                        <pic:spPr>
+                          <a:xfrm>
+                            <a:off x="0" y="0"/>
+                            <a:ext cx="5581015" cy="3562985"/>
+                          </a:xfrm>
+                          <a:prstGeom prst="rect">
+                            <a:avLst/>
+                          </a:prstGeom>
+                        </pic:spPr>
+                      </pic:pic>
+                    </a:graphicData>
+                  </a:graphic>
+                </wp:inline>
+              </w:drawing>
+            </w:r>
+            <w:r>
+              <w:rPr>
+                <w:noProof/>
+              </w:rPr>
+              <w:drawing>
+                <wp:inline distT="0" distB="0" distL="0" distR="0" wp14:anchorId="677EFB4B" wp14:editId="0D7B50CE">
+                  <wp:extent cx="5581015" cy="1667510"/>
+                  <wp:effectExtent l="0" t="0" r="635" b="8890"/>
+                  <wp:docPr id="1458736409" name="Picture 1"/>
+                  <wp:cNvGraphicFramePr>
+                    <a:graphicFrameLocks xmlns:a="http://schemas.openxmlformats.org/drawingml/2006/main" noChangeAspect="1"/>
+                  </wp:cNvGraphicFramePr>
+                  <a:graphic xmlns:a="http://schemas.openxmlformats.org/drawingml/2006/main">
+                    <a:graphicData uri="http://schemas.openxmlformats.org/drawingml/2006/picture">
+                      <pic:pic xmlns:pic="http://schemas.openxmlformats.org/drawingml/2006/picture">
+                        <pic:nvPicPr>
+                          <pic:cNvPr id="1458736409" name=""/>
+                          <pic:cNvPicPr/>
+                        </pic:nvPicPr>
+                        <pic:blipFill>
+                          <a:blip r:embed="rId9"/>
+                          <a:stretch>
+                            <a:fillRect/>
+                          </a:stretch>
+                        </pic:blipFill>
+                        <pic:spPr>
+                          <a:xfrm>
+                            <a:off x="0" y="0"/>
+                            <a:ext cx="5581015" cy="1667510"/>
+                          </a:xfrm>
+                          <a:prstGeom prst="rect">
+                            <a:avLst/>
+                          </a:prstGeom>
+                        </pic:spPr>
+                      </pic:pic>
+                    </a:graphicData>
+                  </a:graphic>
+                </wp:inline>
+              </w:drawing>
+            </w:r>
+            <w:r>
+              <w:rPr>
+                <w:noProof/>
+              </w:rPr>
+              <w:lastRenderedPageBreak/>
+              <w:drawing>
+                <wp:inline distT="0" distB="0" distL="0" distR="0" wp14:anchorId="03A52DEA" wp14:editId="77899E42">
+                  <wp:extent cx="3057525" cy="7886700"/>
+                  <wp:effectExtent l="0" t="0" r="9525" b="0"/>
+                  <wp:docPr id="1527915674" name="Picture 1"/>
+                  <wp:cNvGraphicFramePr>
+                    <a:graphicFrameLocks xmlns:a="http://schemas.openxmlformats.org/drawingml/2006/main" noChangeAspect="1"/>
+                  </wp:cNvGraphicFramePr>
+                  <a:graphic xmlns:a="http://schemas.openxmlformats.org/drawingml/2006/main">
+                    <a:graphicData uri="http://schemas.openxmlformats.org/drawingml/2006/picture">
+                      <pic:pic xmlns:pic="http://schemas.openxmlformats.org/drawingml/2006/picture">
+                        <pic:nvPicPr>
+                          <pic:cNvPr id="1527915674" name=""/>
+                          <pic:cNvPicPr/>
+                        </pic:nvPicPr>
+                        <pic:blipFill>
+                          <a:blip r:embed="rId10"/>
+                          <a:stretch>
+                            <a:fillRect/>
+                          </a:stretch>
+                        </pic:blipFill>
+                        <pic:spPr>
+                          <a:xfrm>
+                            <a:off x="0" y="0"/>
+                            <a:ext cx="3057525" cy="7886700"/>
+                          </a:xfrm>
+                          <a:prstGeom prst="rect">
+                            <a:avLst/>
+                          </a:prstGeom>
+                        </pic:spPr>
+                      </pic:pic>
+                    </a:graphicData>
+                  </a:graphic>
+                </wp:inline>
+              </w:drawing>
             </w:r>
           </w:p>
         </w:tc>
@@ -796,6 +932,7 @@
                 <w:szCs w:val="24"/>
                 <w:lang w:val="en-US"/>
               </w:rPr>
+              <w:lastRenderedPageBreak/>
               <w:t>Member 2 name here</w:t>
             </w:r>
           </w:p>
@@ -894,6 +1031,7 @@
                 <w:szCs w:val="24"/>
                 <w:lang w:val="en-US"/>
               </w:rPr>
+              <w:lastRenderedPageBreak/>
               <w:t xml:space="preserve">Member </w:t>
             </w:r>
             <w:r>
@@ -1163,7 +1301,6 @@
                 <w:szCs w:val="24"/>
                 <w:lang w:val="en-US"/>
               </w:rPr>
-              <w:lastRenderedPageBreak/>
               <w:t xml:space="preserve">Insert the summary here.  The summary must include what features (and why) were taken from each member’s design to build the final prototype.  It should also include how this prototype is UI/UX compliant. </w:t>
             </w:r>
           </w:p>
@@ -2966,6 +3103,18 @@
       </w:tblBorders>
     </w:tblPr>
   </w:style>
+  <w:style w:type="character" w:styleId="UnresolvedMention">
+    <w:name w:val="Unresolved Mention"/>
+    <w:basedOn w:val="DefaultParagraphFont"/>
+    <w:uiPriority w:val="99"/>
+    <w:semiHidden/>
+    <w:unhideWhenUsed/>
+    <w:rsid w:val="00D63628"/>
+    <w:rPr>
+      <w:color w:val="605E5C"/>
+      <w:shd w:val="clear" w:color="auto" w:fill="E1DFDD"/>
+    </w:rPr>
+  </w:style>
 </w:styles>
 </file>
 

</xml_diff>

<commit_message>
Added final prototype and summary
</commit_message>
<xml_diff>
--- a/Documents/prototypes.docx
+++ b/Documents/prototypes.docx
@@ -1,6 +1,6 @@
 
 <file path=word/document.xml><?xml version="1.0" encoding="utf-8"?>
-<w:document xmlns:wpc="http://schemas.microsoft.com/office/word/2010/wordprocessingCanvas" xmlns:mc="http://schemas.openxmlformats.org/markup-compatibility/2006" xmlns:o="urn:schemas-microsoft-com:office:office" xmlns:r="http://schemas.openxmlformats.org/officeDocument/2006/relationships" xmlns:m="http://schemas.openxmlformats.org/officeDocument/2006/math" xmlns:v="urn:schemas-microsoft-com:vml" xmlns:wp14="http://schemas.microsoft.com/office/word/2010/wordprocessingDrawing" xmlns:wp="http://schemas.openxmlformats.org/drawingml/2006/wordprocessingDrawing" xmlns:w10="urn:schemas-microsoft-com:office:word" xmlns:w="http://schemas.openxmlformats.org/wordprocessingml/2006/main" xmlns:w14="http://schemas.microsoft.com/office/word/2010/wordml" xmlns:w15="http://schemas.microsoft.com/office/word/2012/wordml" xmlns:wpg="http://schemas.microsoft.com/office/word/2010/wordprocessingGroup" xmlns:wpi="http://schemas.microsoft.com/office/word/2010/wordprocessingInk" xmlns:wne="http://schemas.microsoft.com/office/word/2006/wordml" xmlns:wps="http://schemas.microsoft.com/office/word/2010/wordprocessingShape" mc:Ignorable="w14 w15 wp14">
+<w:document xmlns:wpc="http://schemas.microsoft.com/office/word/2010/wordprocessingCanvas" xmlns:cx="http://schemas.microsoft.com/office/drawing/2014/chartex" xmlns:cx1="http://schemas.microsoft.com/office/drawing/2015/9/8/chartex" xmlns:cx2="http://schemas.microsoft.com/office/drawing/2015/10/21/chartex" xmlns:cx3="http://schemas.microsoft.com/office/drawing/2016/5/9/chartex" xmlns:cx4="http://schemas.microsoft.com/office/drawing/2016/5/10/chartex" xmlns:cx5="http://schemas.microsoft.com/office/drawing/2016/5/11/chartex" xmlns:cx6="http://schemas.microsoft.com/office/drawing/2016/5/12/chartex" xmlns:cx7="http://schemas.microsoft.com/office/drawing/2016/5/13/chartex" xmlns:cx8="http://schemas.microsoft.com/office/drawing/2016/5/14/chartex" xmlns:mc="http://schemas.openxmlformats.org/markup-compatibility/2006" xmlns:aink="http://schemas.microsoft.com/office/drawing/2016/ink" xmlns:am3d="http://schemas.microsoft.com/office/drawing/2017/model3d" xmlns:o="urn:schemas-microsoft-com:office:office" xmlns:oel="http://schemas.microsoft.com/office/2019/extlst" xmlns:r="http://schemas.openxmlformats.org/officeDocument/2006/relationships" xmlns:m="http://schemas.openxmlformats.org/officeDocument/2006/math" xmlns:v="urn:schemas-microsoft-com:vml" xmlns:wp14="http://schemas.microsoft.com/office/word/2010/wordprocessingDrawing" xmlns:wp="http://schemas.openxmlformats.org/drawingml/2006/wordprocessingDrawing" xmlns:w10="urn:schemas-microsoft-com:office:word" xmlns:w="http://schemas.openxmlformats.org/wordprocessingml/2006/main" xmlns:w14="http://schemas.microsoft.com/office/word/2010/wordml" xmlns:w15="http://schemas.microsoft.com/office/word/2012/wordml" xmlns:w16cex="http://schemas.microsoft.com/office/word/2018/wordml/cex" xmlns:w16cid="http://schemas.microsoft.com/office/word/2016/wordml/cid" xmlns:w16="http://schemas.microsoft.com/office/word/2018/wordml" xmlns:w16du="http://schemas.microsoft.com/office/word/2023/wordml/word16du" xmlns:w16sdtdh="http://schemas.microsoft.com/office/word/2020/wordml/sdtdatahash" xmlns:w16sdtfl="http://schemas.microsoft.com/office/word/2024/wordml/sdtformatlock" xmlns:w16se="http://schemas.microsoft.com/office/word/2015/wordml/symex" xmlns:wpg="http://schemas.microsoft.com/office/word/2010/wordprocessingGroup" xmlns:wpi="http://schemas.microsoft.com/office/word/2010/wordprocessingInk" xmlns:wne="http://schemas.microsoft.com/office/word/2006/wordml" xmlns:wps="http://schemas.microsoft.com/office/word/2010/wordprocessingShape" mc:Ignorable="w14 w15 w16se w16cid w16 w16cex w16sdtdh w16sdtfl w16du wp14">
   <w:body>
     <w:p>
       <w:pPr>
@@ -1226,8 +1226,6 @@
                 <w:lang w:val="en-US"/>
               </w:rPr>
             </w:pPr>
-            <w:bookmarkStart w:id="0" w:name="_GoBack"/>
-            <w:bookmarkEnd w:id="0"/>
             <w:r>
               <w:rPr>
                 <w:noProof/>
@@ -1938,18 +1936,31 @@
             <w:tcW w:w="9005" w:type="dxa"/>
           </w:tcPr>
           <w:p>
-            <w:r>
-              <w:rPr>
-                <w:rFonts w:ascii="Roboto" w:eastAsia="Roboto" w:hAnsi="Roboto" w:cs="Roboto"/>
-                <w:i/>
-                <w:iCs/>
-                <w:color w:val="1D2125"/>
-                <w:sz w:val="24"/>
-                <w:szCs w:val="24"/>
-                <w:lang w:val="en-US"/>
-              </w:rPr>
-              <w:t>Prototype link here</w:t>
-            </w:r>
+            <w:pPr>
+              <w:rPr>
+                <w:rFonts w:ascii="Roboto" w:eastAsia="Roboto" w:hAnsi="Roboto" w:cs="Roboto"/>
+                <w:i/>
+                <w:iCs/>
+                <w:color w:val="1D2125"/>
+                <w:sz w:val="24"/>
+                <w:szCs w:val="24"/>
+                <w:lang w:val="en-US"/>
+              </w:rPr>
+            </w:pPr>
+            <w:hyperlink r:id="rId24" w:history="1">
+              <w:r>
+                <w:rPr>
+                  <w:rStyle w:val="Hyperlink"/>
+                  <w:rFonts w:ascii="Roboto" w:eastAsia="Roboto" w:hAnsi="Roboto" w:cs="Roboto"/>
+                  <w:i/>
+                  <w:iCs/>
+                  <w:sz w:val="24"/>
+                  <w:szCs w:val="24"/>
+                  <w:lang w:val="en-US"/>
+                </w:rPr>
+                <w:t>https://www.figma.com/design/GGelR8nQLVhN5VYF4s1dXw/UCC2-Final-Website?node-id=0-1&amp;t=Ac31YCsI6HhEjuFM-1</w:t>
+              </w:r>
+            </w:hyperlink>
           </w:p>
           <w:p>
             <w:pPr>
@@ -1965,29 +1976,208 @@
             </w:pPr>
             <w:r>
               <w:rPr>
-                <w:rFonts w:ascii="Roboto" w:eastAsia="Roboto" w:hAnsi="Roboto" w:cs="Roboto"/>
-                <w:i/>
-                <w:iCs/>
-                <w:color w:val="1D2125"/>
-                <w:sz w:val="24"/>
-                <w:szCs w:val="24"/>
-                <w:lang w:val="en-US"/>
-              </w:rPr>
-              <w:t>All screenshots here</w:t>
-            </w:r>
-          </w:p>
-          <w:p>
-            <w:pPr>
-              <w:rPr>
-                <w:rFonts w:ascii="Roboto" w:eastAsia="Roboto" w:hAnsi="Roboto" w:cs="Roboto"/>
-                <w:i/>
-                <w:iCs/>
-                <w:color w:val="1D2125"/>
-                <w:sz w:val="24"/>
-                <w:szCs w:val="24"/>
-                <w:lang w:val="en-US"/>
-              </w:rPr>
-            </w:pPr>
+                <w:noProof/>
+              </w:rPr>
+              <w:lastRenderedPageBreak/>
+              <w:drawing>
+                <wp:inline distT="0" distB="0" distL="0" distR="0" wp14:anchorId="66F49F9A" wp14:editId="519BB7AD">
+                  <wp:extent cx="5581015" cy="3660140"/>
+                  <wp:effectExtent l="0" t="0" r="635" b="0"/>
+                  <wp:docPr id="1662697236" name="Picture 1"/>
+                  <wp:cNvGraphicFramePr>
+                    <a:graphicFrameLocks xmlns:a="http://schemas.openxmlformats.org/drawingml/2006/main" noChangeAspect="1"/>
+                  </wp:cNvGraphicFramePr>
+                  <a:graphic xmlns:a="http://schemas.openxmlformats.org/drawingml/2006/main">
+                    <a:graphicData uri="http://schemas.openxmlformats.org/drawingml/2006/picture">
+                      <pic:pic xmlns:pic="http://schemas.openxmlformats.org/drawingml/2006/picture">
+                        <pic:nvPicPr>
+                          <pic:cNvPr id="1662697236" name=""/>
+                          <pic:cNvPicPr/>
+                        </pic:nvPicPr>
+                        <pic:blipFill>
+                          <a:blip r:embed="rId25"/>
+                          <a:stretch>
+                            <a:fillRect/>
+                          </a:stretch>
+                        </pic:blipFill>
+                        <pic:spPr>
+                          <a:xfrm>
+                            <a:off x="0" y="0"/>
+                            <a:ext cx="5581015" cy="3660140"/>
+                          </a:xfrm>
+                          <a:prstGeom prst="rect">
+                            <a:avLst/>
+                          </a:prstGeom>
+                        </pic:spPr>
+                      </pic:pic>
+                    </a:graphicData>
+                  </a:graphic>
+                </wp:inline>
+              </w:drawing>
+            </w:r>
+            <w:r>
+              <w:rPr>
+                <w:noProof/>
+              </w:rPr>
+              <w:drawing>
+                <wp:inline distT="0" distB="0" distL="0" distR="0" wp14:anchorId="3DDF10BD" wp14:editId="3191F528">
+                  <wp:extent cx="5581015" cy="4897755"/>
+                  <wp:effectExtent l="0" t="0" r="635" b="0"/>
+                  <wp:docPr id="598770639" name="Picture 1"/>
+                  <wp:cNvGraphicFramePr>
+                    <a:graphicFrameLocks xmlns:a="http://schemas.openxmlformats.org/drawingml/2006/main" noChangeAspect="1"/>
+                  </wp:cNvGraphicFramePr>
+                  <a:graphic xmlns:a="http://schemas.openxmlformats.org/drawingml/2006/main">
+                    <a:graphicData uri="http://schemas.openxmlformats.org/drawingml/2006/picture">
+                      <pic:pic xmlns:pic="http://schemas.openxmlformats.org/drawingml/2006/picture">
+                        <pic:nvPicPr>
+                          <pic:cNvPr id="598770639" name=""/>
+                          <pic:cNvPicPr/>
+                        </pic:nvPicPr>
+                        <pic:blipFill>
+                          <a:blip r:embed="rId26"/>
+                          <a:stretch>
+                            <a:fillRect/>
+                          </a:stretch>
+                        </pic:blipFill>
+                        <pic:spPr>
+                          <a:xfrm>
+                            <a:off x="0" y="0"/>
+                            <a:ext cx="5581015" cy="4897755"/>
+                          </a:xfrm>
+                          <a:prstGeom prst="rect">
+                            <a:avLst/>
+                          </a:prstGeom>
+                        </pic:spPr>
+                      </pic:pic>
+                    </a:graphicData>
+                  </a:graphic>
+                </wp:inline>
+              </w:drawing>
+            </w:r>
+            <w:r>
+              <w:rPr>
+                <w:noProof/>
+              </w:rPr>
+              <w:lastRenderedPageBreak/>
+              <w:drawing>
+                <wp:inline distT="0" distB="0" distL="0" distR="0" wp14:anchorId="5601D1E1" wp14:editId="1EDD9283">
+                  <wp:extent cx="5581015" cy="1816100"/>
+                  <wp:effectExtent l="0" t="0" r="635" b="0"/>
+                  <wp:docPr id="134033079" name="Picture 1"/>
+                  <wp:cNvGraphicFramePr>
+                    <a:graphicFrameLocks xmlns:a="http://schemas.openxmlformats.org/drawingml/2006/main" noChangeAspect="1"/>
+                  </wp:cNvGraphicFramePr>
+                  <a:graphic xmlns:a="http://schemas.openxmlformats.org/drawingml/2006/main">
+                    <a:graphicData uri="http://schemas.openxmlformats.org/drawingml/2006/picture">
+                      <pic:pic xmlns:pic="http://schemas.openxmlformats.org/drawingml/2006/picture">
+                        <pic:nvPicPr>
+                          <pic:cNvPr id="134033079" name=""/>
+                          <pic:cNvPicPr/>
+                        </pic:nvPicPr>
+                        <pic:blipFill>
+                          <a:blip r:embed="rId27"/>
+                          <a:stretch>
+                            <a:fillRect/>
+                          </a:stretch>
+                        </pic:blipFill>
+                        <pic:spPr>
+                          <a:xfrm>
+                            <a:off x="0" y="0"/>
+                            <a:ext cx="5581015" cy="1816100"/>
+                          </a:xfrm>
+                          <a:prstGeom prst="rect">
+                            <a:avLst/>
+                          </a:prstGeom>
+                        </pic:spPr>
+                      </pic:pic>
+                    </a:graphicData>
+                  </a:graphic>
+                </wp:inline>
+              </w:drawing>
+            </w:r>
+            <w:r>
+              <w:rPr>
+                <w:noProof/>
+              </w:rPr>
+              <w:lastRenderedPageBreak/>
+              <w:drawing>
+                <wp:inline distT="0" distB="0" distL="0" distR="0" wp14:anchorId="3485A5FB" wp14:editId="063D4C27">
+                  <wp:extent cx="4029075" cy="6943725"/>
+                  <wp:effectExtent l="0" t="0" r="9525" b="9525"/>
+                  <wp:docPr id="1962133466" name="Picture 1"/>
+                  <wp:cNvGraphicFramePr>
+                    <a:graphicFrameLocks xmlns:a="http://schemas.openxmlformats.org/drawingml/2006/main" noChangeAspect="1"/>
+                  </wp:cNvGraphicFramePr>
+                  <a:graphic xmlns:a="http://schemas.openxmlformats.org/drawingml/2006/main">
+                    <a:graphicData uri="http://schemas.openxmlformats.org/drawingml/2006/picture">
+                      <pic:pic xmlns:pic="http://schemas.openxmlformats.org/drawingml/2006/picture">
+                        <pic:nvPicPr>
+                          <pic:cNvPr id="1962133466" name=""/>
+                          <pic:cNvPicPr/>
+                        </pic:nvPicPr>
+                        <pic:blipFill>
+                          <a:blip r:embed="rId28"/>
+                          <a:stretch>
+                            <a:fillRect/>
+                          </a:stretch>
+                        </pic:blipFill>
+                        <pic:spPr>
+                          <a:xfrm>
+                            <a:off x="0" y="0"/>
+                            <a:ext cx="4029075" cy="6943725"/>
+                          </a:xfrm>
+                          <a:prstGeom prst="rect">
+                            <a:avLst/>
+                          </a:prstGeom>
+                        </pic:spPr>
+                      </pic:pic>
+                    </a:graphicData>
+                  </a:graphic>
+                </wp:inline>
+              </w:drawing>
+            </w:r>
+            <w:r>
+              <w:rPr>
+                <w:noProof/>
+              </w:rPr>
+              <w:lastRenderedPageBreak/>
+              <w:drawing>
+                <wp:inline distT="0" distB="0" distL="0" distR="0" wp14:anchorId="365D2182" wp14:editId="2DDB500B">
+                  <wp:extent cx="4457700" cy="4095750"/>
+                  <wp:effectExtent l="0" t="0" r="0" b="0"/>
+                  <wp:docPr id="1678326823" name="Picture 1"/>
+                  <wp:cNvGraphicFramePr>
+                    <a:graphicFrameLocks xmlns:a="http://schemas.openxmlformats.org/drawingml/2006/main" noChangeAspect="1"/>
+                  </wp:cNvGraphicFramePr>
+                  <a:graphic xmlns:a="http://schemas.openxmlformats.org/drawingml/2006/main">
+                    <a:graphicData uri="http://schemas.openxmlformats.org/drawingml/2006/picture">
+                      <pic:pic xmlns:pic="http://schemas.openxmlformats.org/drawingml/2006/picture">
+                        <pic:nvPicPr>
+                          <pic:cNvPr id="1678326823" name=""/>
+                          <pic:cNvPicPr/>
+                        </pic:nvPicPr>
+                        <pic:blipFill>
+                          <a:blip r:embed="rId29"/>
+                          <a:stretch>
+                            <a:fillRect/>
+                          </a:stretch>
+                        </pic:blipFill>
+                        <pic:spPr>
+                          <a:xfrm>
+                            <a:off x="0" y="0"/>
+                            <a:ext cx="4457700" cy="4095750"/>
+                          </a:xfrm>
+                          <a:prstGeom prst="rect">
+                            <a:avLst/>
+                          </a:prstGeom>
+                        </pic:spPr>
+                      </pic:pic>
+                    </a:graphicData>
+                  </a:graphic>
+                </wp:inline>
+              </w:drawing>
+            </w:r>
           </w:p>
         </w:tc>
       </w:tr>
@@ -2022,6 +2212,7 @@
                 <w:szCs w:val="24"/>
                 <w:lang w:val="en-US"/>
               </w:rPr>
+              <w:lastRenderedPageBreak/>
               <w:t>Summary of the prototype</w:t>
             </w:r>
           </w:p>
@@ -2071,7 +2262,121 @@
                 <w:szCs w:val="24"/>
                 <w:lang w:val="en-US"/>
               </w:rPr>
-              <w:t xml:space="preserve">Insert the summary here.  The summary must include what features (and why) were taken from each member’s design to build the final prototype.  It should also include how this prototype is UI/UX compliant. </w:t>
+              <w:t xml:space="preserve">The final prototype contains the best features of our three contributions. We took Kade’s home page because it was eye catching, yet not </w:t>
+            </w:r>
+            <w:r>
+              <w:rPr>
+                <w:rFonts w:ascii="Roboto" w:eastAsia="Roboto" w:hAnsi="Roboto" w:cs="Roboto"/>
+                <w:i/>
+                <w:iCs/>
+                <w:color w:val="1D2125"/>
+                <w:sz w:val="24"/>
+                <w:szCs w:val="24"/>
+                <w:lang w:val="en-US"/>
+              </w:rPr>
+              <w:t xml:space="preserve">too complex. This means it makes a good first impression </w:t>
+            </w:r>
+            <w:proofErr w:type="gramStart"/>
+            <w:r>
+              <w:rPr>
+                <w:rFonts w:ascii="Roboto" w:eastAsia="Roboto" w:hAnsi="Roboto" w:cs="Roboto"/>
+                <w:i/>
+                <w:iCs/>
+                <w:color w:val="1D2125"/>
+                <w:sz w:val="24"/>
+                <w:szCs w:val="24"/>
+                <w:lang w:val="en-US"/>
+              </w:rPr>
+              <w:t>that</w:t>
+            </w:r>
+            <w:proofErr w:type="gramEnd"/>
+            <w:r>
+              <w:rPr>
+                <w:rFonts w:ascii="Roboto" w:eastAsia="Roboto" w:hAnsi="Roboto" w:cs="Roboto"/>
+                <w:i/>
+                <w:iCs/>
+                <w:color w:val="1D2125"/>
+                <w:sz w:val="24"/>
+                <w:szCs w:val="24"/>
+                <w:lang w:val="en-US"/>
+              </w:rPr>
+              <w:t xml:space="preserve"> </w:t>
+            </w:r>
+            <w:r>
+              <w:rPr>
+                <w:rFonts w:ascii="Roboto" w:eastAsia="Roboto" w:hAnsi="Roboto" w:cs="Roboto"/>
+                <w:i/>
+                <w:iCs/>
+                <w:color w:val="1D2125"/>
+                <w:sz w:val="24"/>
+                <w:szCs w:val="24"/>
+                <w:lang w:val="en-US"/>
+              </w:rPr>
+              <w:t xml:space="preserve">is attractive to new users, without doing so much to scare them away. We used Dayne’s pages as they were the most consistent and complete. We really liked the </w:t>
+            </w:r>
+            <w:r>
+              <w:rPr>
+                <w:rFonts w:ascii="Roboto" w:eastAsia="Roboto" w:hAnsi="Roboto" w:cs="Roboto"/>
+                <w:i/>
+                <w:iCs/>
+                <w:color w:val="1D2125"/>
+                <w:sz w:val="24"/>
+                <w:szCs w:val="24"/>
+                <w:lang w:val="en-US"/>
+              </w:rPr>
+              <w:t xml:space="preserve">navigation bars on the bottom and top of the pages. They provide an easy way to navigate the site on top for new users, and a more intricate footer for specific links that a more experienced user could make quick use of. </w:t>
+            </w:r>
+            <w:proofErr w:type="gramStart"/>
+            <w:r>
+              <w:rPr>
+                <w:rFonts w:ascii="Roboto" w:eastAsia="Roboto" w:hAnsi="Roboto" w:cs="Roboto"/>
+                <w:i/>
+                <w:iCs/>
+                <w:color w:val="1D2125"/>
+                <w:sz w:val="24"/>
+                <w:szCs w:val="24"/>
+                <w:lang w:val="en-US"/>
+              </w:rPr>
+              <w:t>Lastly</w:t>
+            </w:r>
+            <w:proofErr w:type="gramEnd"/>
+            <w:r>
+              <w:rPr>
+                <w:rFonts w:ascii="Roboto" w:eastAsia="Roboto" w:hAnsi="Roboto" w:cs="Roboto"/>
+                <w:i/>
+                <w:iCs/>
+                <w:color w:val="1D2125"/>
+                <w:sz w:val="24"/>
+                <w:szCs w:val="24"/>
+                <w:lang w:val="en-US"/>
+              </w:rPr>
+              <w:t xml:space="preserve"> we chose to use Connor’s color palette for the overall site. We all liked the choice of purple and felt it brought out the white of the pages very well. We used it on the home page and </w:t>
+            </w:r>
+            <w:proofErr w:type="gramStart"/>
+            <w:r>
+              <w:rPr>
+                <w:rFonts w:ascii="Roboto" w:eastAsia="Roboto" w:hAnsi="Roboto" w:cs="Roboto"/>
+                <w:i/>
+                <w:iCs/>
+                <w:color w:val="1D2125"/>
+                <w:sz w:val="24"/>
+                <w:szCs w:val="24"/>
+                <w:lang w:val="en-US"/>
+              </w:rPr>
+              <w:t>tied</w:t>
+            </w:r>
+            <w:proofErr w:type="gramEnd"/>
+            <w:r>
+              <w:rPr>
+                <w:rFonts w:ascii="Roboto" w:eastAsia="Roboto" w:hAnsi="Roboto" w:cs="Roboto"/>
+                <w:i/>
+                <w:iCs/>
+                <w:color w:val="1D2125"/>
+                <w:sz w:val="24"/>
+                <w:szCs w:val="24"/>
+                <w:lang w:val="en-US"/>
+              </w:rPr>
+              <w:t xml:space="preserve"> in the light purple used on other pages for a consistent theme. </w:t>
             </w:r>
           </w:p>
         </w:tc>
@@ -2112,7 +2417,7 @@
 </file>
 
 <file path=word/numbering.xml><?xml version="1.0" encoding="utf-8"?>
-<w:numbering xmlns:wpc="http://schemas.microsoft.com/office/word/2010/wordprocessingCanvas" xmlns:mc="http://schemas.openxmlformats.org/markup-compatibility/2006" xmlns:o="urn:schemas-microsoft-com:office:office" xmlns:r="http://schemas.openxmlformats.org/officeDocument/2006/relationships" xmlns:m="http://schemas.openxmlformats.org/officeDocument/2006/math" xmlns:v="urn:schemas-microsoft-com:vml" xmlns:wp14="http://schemas.microsoft.com/office/word/2010/wordprocessingDrawing" xmlns:wp="http://schemas.openxmlformats.org/drawingml/2006/wordprocessingDrawing" xmlns:w10="urn:schemas-microsoft-com:office:word" xmlns:w="http://schemas.openxmlformats.org/wordprocessingml/2006/main" xmlns:w14="http://schemas.microsoft.com/office/word/2010/wordml" xmlns:w15="http://schemas.microsoft.com/office/word/2012/wordml" xmlns:wpg="http://schemas.microsoft.com/office/word/2010/wordprocessingGroup" xmlns:wpi="http://schemas.microsoft.com/office/word/2010/wordprocessingInk" xmlns:wne="http://schemas.microsoft.com/office/word/2006/wordml" xmlns:wps="http://schemas.microsoft.com/office/word/2010/wordprocessingShape" mc:Ignorable="w14 w15 wp14">
+<w:numbering xmlns:wpc="http://schemas.microsoft.com/office/word/2010/wordprocessingCanvas" xmlns:cx="http://schemas.microsoft.com/office/drawing/2014/chartex" xmlns:cx1="http://schemas.microsoft.com/office/drawing/2015/9/8/chartex" xmlns:cx2="http://schemas.microsoft.com/office/drawing/2015/10/21/chartex" xmlns:cx3="http://schemas.microsoft.com/office/drawing/2016/5/9/chartex" xmlns:cx4="http://schemas.microsoft.com/office/drawing/2016/5/10/chartex" xmlns:cx5="http://schemas.microsoft.com/office/drawing/2016/5/11/chartex" xmlns:cx6="http://schemas.microsoft.com/office/drawing/2016/5/12/chartex" xmlns:cx7="http://schemas.microsoft.com/office/drawing/2016/5/13/chartex" xmlns:cx8="http://schemas.microsoft.com/office/drawing/2016/5/14/chartex" xmlns:mc="http://schemas.openxmlformats.org/markup-compatibility/2006" xmlns:aink="http://schemas.microsoft.com/office/drawing/2016/ink" xmlns:am3d="http://schemas.microsoft.com/office/drawing/2017/model3d" xmlns:o="urn:schemas-microsoft-com:office:office" xmlns:oel="http://schemas.microsoft.com/office/2019/extlst" xmlns:r="http://schemas.openxmlformats.org/officeDocument/2006/relationships" xmlns:m="http://schemas.openxmlformats.org/officeDocument/2006/math" xmlns:v="urn:schemas-microsoft-com:vml" xmlns:wp14="http://schemas.microsoft.com/office/word/2010/wordprocessingDrawing" xmlns:wp="http://schemas.openxmlformats.org/drawingml/2006/wordprocessingDrawing" xmlns:w10="urn:schemas-microsoft-com:office:word" xmlns:w="http://schemas.openxmlformats.org/wordprocessingml/2006/main" xmlns:w14="http://schemas.microsoft.com/office/word/2010/wordml" xmlns:w15="http://schemas.microsoft.com/office/word/2012/wordml" xmlns:w16cex="http://schemas.microsoft.com/office/word/2018/wordml/cex" xmlns:w16cid="http://schemas.microsoft.com/office/word/2016/wordml/cid" xmlns:w16="http://schemas.microsoft.com/office/word/2018/wordml" xmlns:w16du="http://schemas.microsoft.com/office/word/2023/wordml/word16du" xmlns:w16sdtdh="http://schemas.microsoft.com/office/word/2020/wordml/sdtdatahash" xmlns:w16sdtfl="http://schemas.microsoft.com/office/word/2024/wordml/sdtformatlock" xmlns:w16se="http://schemas.microsoft.com/office/word/2015/wordml/symex" xmlns:wpg="http://schemas.microsoft.com/office/word/2010/wordprocessingGroup" xmlns:wpi="http://schemas.microsoft.com/office/word/2010/wordprocessingInk" xmlns:wne="http://schemas.microsoft.com/office/word/2006/wordml" xmlns:wps="http://schemas.microsoft.com/office/word/2010/wordprocessingShape" mc:Ignorable="w14 w15 w16se w16cid w16 w16cex w16sdtdh w16sdtfl w16du wp14">
   <w:abstractNum w:abstractNumId="0" w15:restartNumberingAfterBreak="0">
     <w:nsid w:val="07573F9B"/>
     <w:multiLevelType w:val="multilevel"/>
@@ -3224,44 +3529,44 @@
       </w:rPr>
     </w:lvl>
   </w:abstractNum>
-  <w:num w:numId="1">
+  <w:num w:numId="1" w16cid:durableId="1198661001">
     <w:abstractNumId w:val="5"/>
   </w:num>
-  <w:num w:numId="2">
+  <w:num w:numId="2" w16cid:durableId="660037813">
     <w:abstractNumId w:val="4"/>
   </w:num>
-  <w:num w:numId="3">
+  <w:num w:numId="3" w16cid:durableId="1955668725">
     <w:abstractNumId w:val="6"/>
   </w:num>
-  <w:num w:numId="4">
+  <w:num w:numId="4" w16cid:durableId="1739788971">
     <w:abstractNumId w:val="3"/>
   </w:num>
-  <w:num w:numId="5">
+  <w:num w:numId="5" w16cid:durableId="1082873607">
     <w:abstractNumId w:val="7"/>
   </w:num>
-  <w:num w:numId="6">
+  <w:num w:numId="6" w16cid:durableId="1865820323">
     <w:abstractNumId w:val="1"/>
   </w:num>
-  <w:num w:numId="7">
+  <w:num w:numId="7" w16cid:durableId="759135263">
     <w:abstractNumId w:val="8"/>
   </w:num>
-  <w:num w:numId="8">
+  <w:num w:numId="8" w16cid:durableId="1064985387">
     <w:abstractNumId w:val="10"/>
   </w:num>
-  <w:num w:numId="9">
+  <w:num w:numId="9" w16cid:durableId="1859659535">
     <w:abstractNumId w:val="9"/>
   </w:num>
-  <w:num w:numId="10">
+  <w:num w:numId="10" w16cid:durableId="969818367">
     <w:abstractNumId w:val="2"/>
   </w:num>
-  <w:num w:numId="11">
+  <w:num w:numId="11" w16cid:durableId="1992827790">
     <w:abstractNumId w:val="0"/>
   </w:num>
 </w:numbering>
 </file>
 
 <file path=word/styles.xml><?xml version="1.0" encoding="utf-8"?>
-<w:styles xmlns:mc="http://schemas.openxmlformats.org/markup-compatibility/2006" xmlns:r="http://schemas.openxmlformats.org/officeDocument/2006/relationships" xmlns:w="http://schemas.openxmlformats.org/wordprocessingml/2006/main" xmlns:w14="http://schemas.microsoft.com/office/word/2010/wordml" xmlns:w15="http://schemas.microsoft.com/office/word/2012/wordml" mc:Ignorable="w14 w15">
+<w:styles xmlns:mc="http://schemas.openxmlformats.org/markup-compatibility/2006" xmlns:r="http://schemas.openxmlformats.org/officeDocument/2006/relationships" xmlns:w="http://schemas.openxmlformats.org/wordprocessingml/2006/main" xmlns:w14="http://schemas.microsoft.com/office/word/2010/wordml" xmlns:w15="http://schemas.microsoft.com/office/word/2012/wordml" xmlns:w16cex="http://schemas.microsoft.com/office/word/2018/wordml/cex" xmlns:w16cid="http://schemas.microsoft.com/office/word/2016/wordml/cid" xmlns:w16="http://schemas.microsoft.com/office/word/2018/wordml" xmlns:w16du="http://schemas.microsoft.com/office/word/2023/wordml/word16du" xmlns:w16sdtdh="http://schemas.microsoft.com/office/word/2020/wordml/sdtdatahash" xmlns:w16sdtfl="http://schemas.microsoft.com/office/word/2024/wordml/sdtformatlock" xmlns:w16se="http://schemas.microsoft.com/office/word/2015/wordml/symex" mc:Ignorable="w14 w15 w16se w16cid w16 w16cex w16sdtdh w16sdtfl w16du">
   <w:docDefaults>
     <w:rPrDefault>
       <w:rPr>
@@ -3277,7 +3582,7 @@
       </w:pPr>
     </w:pPrDefault>
   </w:docDefaults>
-  <w:latentStyles w:defLockedState="0" w:defUIPriority="99" w:defSemiHidden="0" w:defUnhideWhenUsed="0" w:defQFormat="0" w:count="371">
+  <w:latentStyles w:defLockedState="0" w:defUIPriority="99" w:defSemiHidden="0" w:defUnhideWhenUsed="0" w:defQFormat="0" w:count="376">
     <w:lsdException w:name="Normal" w:uiPriority="0" w:qFormat="1"/>
     <w:lsdException w:name="heading 1" w:uiPriority="9" w:qFormat="1"/>
     <w:lsdException w:name="heading 2" w:semiHidden="1" w:uiPriority="9" w:unhideWhenUsed="1" w:qFormat="1"/>
@@ -3649,6 +3954,11 @@
     <w:lsdException w:name="List Table 5 Dark Accent 6" w:uiPriority="50"/>
     <w:lsdException w:name="List Table 6 Colorful Accent 6" w:uiPriority="51"/>
     <w:lsdException w:name="List Table 7 Colorful Accent 6" w:uiPriority="52"/>
+    <w:lsdException w:name="Mention" w:semiHidden="1" w:unhideWhenUsed="1"/>
+    <w:lsdException w:name="Smart Hyperlink" w:semiHidden="1" w:unhideWhenUsed="1"/>
+    <w:lsdException w:name="Hashtag" w:semiHidden="1" w:unhideWhenUsed="1"/>
+    <w:lsdException w:name="Unresolved Mention" w:semiHidden="1" w:unhideWhenUsed="1"/>
+    <w:lsdException w:name="Smart Link" w:semiHidden="1" w:unhideWhenUsed="1"/>
   </w:latentStyles>
   <w:style w:type="paragraph" w:default="1" w:styleId="Normal">
     <w:name w:val="Normal"/>
@@ -3868,13 +4178,25 @@
       </w:tblBorders>
     </w:tblPr>
   </w:style>
-  <w:style w:type="character" w:customStyle="1" w:styleId="UnresolvedMention">
+  <w:style w:type="character" w:customStyle="1" w:styleId="UnresolvedMention1">
+    <w:name w:val="Unresolved Mention1"/>
+    <w:basedOn w:val="DefaultParagraphFont"/>
+    <w:uiPriority w:val="99"/>
+    <w:semiHidden/>
+    <w:unhideWhenUsed/>
+    <w:rsid w:val="00D63628"/>
+    <w:rPr>
+      <w:color w:val="605E5C"/>
+      <w:shd w:val="clear" w:color="auto" w:fill="E1DFDD"/>
+    </w:rPr>
+  </w:style>
+  <w:style w:type="character" w:styleId="UnresolvedMention">
     <w:name w:val="Unresolved Mention"/>
     <w:basedOn w:val="DefaultParagraphFont"/>
     <w:uiPriority w:val="99"/>
     <w:semiHidden/>
     <w:unhideWhenUsed/>
-    <w:rsid w:val="00D63628"/>
+    <w:rsid w:val="00062A83"/>
     <w:rPr>
       <w:color w:val="605E5C"/>
       <w:shd w:val="clear" w:color="auto" w:fill="E1DFDD"/>

</xml_diff>